<commit_message>
Tentaitve release status. Added qu to state packet. Fixed ADC config in .ioc
</commit_message>
<xml_diff>
--- a/libs/CHIRP/docs/Strelka Specific Packet Types.docx
+++ b/libs/CHIRP/docs/Strelka Specific Packet Types.docx
@@ -5141,7 +5141,7 @@
     </w:p>
     <w:tbl>
       <w:tblPr>
-        <w:tblW w:w="1965" w:type="dxa"/>
+        <w:tblW w:w="8951" w:type="dxa"/>
         <w:tblInd w:w="55" w:type="dxa"/>
         <w:tblLayout w:type="fixed"/>
         <w:tblCellMar>
@@ -5155,6 +5155,13 @@
       <w:tblGrid>
         <w:gridCol w:w="967"/>
         <w:gridCol w:w="998"/>
+        <w:gridCol w:w="998"/>
+        <w:gridCol w:w="998"/>
+        <w:gridCol w:w="998"/>
+        <w:gridCol w:w="998"/>
+        <w:gridCol w:w="998"/>
+        <w:gridCol w:w="998"/>
+        <w:gridCol w:w="998"/>
       </w:tblGrid>
       <w:tr>
         <w:trPr>
@@ -5192,15 +5199,118 @@
             <w:pPr>
               <w:pStyle w:val="TableContents"/>
             </w:pPr>
-            <w:r>
-              <w:t xml:space="preserve">FatFS </w:t>
-            </w:r>
-            <w:r>
-              <w:t>FRESULT</w:t>
-            </w:r>
-            <w:r>
-              <w:t xml:space="preserve"> </w:t>
-            </w:r>
+          </w:p>
+        </w:tc>
+        <w:tc>
+          <w:tcPr>
+            <w:tcW w:w="998" w:type="dxa"/>
+            <w:tcBorders>
+              <w:top w:val="single" w:sz="4" w:space="0" w:color="000000"/>
+              <w:left w:val="single" w:sz="4" w:space="0" w:color="000000"/>
+              <w:bottom w:val="single" w:sz="4" w:space="0" w:color="000000"/>
+              <w:right w:val="single" w:sz="4" w:space="0" w:color="000000"/>
+            </w:tcBorders>
+          </w:tcPr>
+          <w:p>
+            <w:pPr>
+              <w:pStyle w:val="TableContents"/>
+            </w:pPr>
+          </w:p>
+        </w:tc>
+        <w:tc>
+          <w:tcPr>
+            <w:tcW w:w="998" w:type="dxa"/>
+            <w:tcBorders>
+              <w:top w:val="single" w:sz="4" w:space="0" w:color="000000"/>
+              <w:left w:val="single" w:sz="4" w:space="0" w:color="000000"/>
+              <w:bottom w:val="single" w:sz="4" w:space="0" w:color="000000"/>
+              <w:right w:val="single" w:sz="4" w:space="0" w:color="000000"/>
+            </w:tcBorders>
+          </w:tcPr>
+          <w:p>
+            <w:pPr>
+              <w:pStyle w:val="TableContents"/>
+            </w:pPr>
+          </w:p>
+        </w:tc>
+        <w:tc>
+          <w:tcPr>
+            <w:tcW w:w="998" w:type="dxa"/>
+            <w:tcBorders>
+              <w:top w:val="single" w:sz="4" w:space="0" w:color="000000"/>
+              <w:left w:val="single" w:sz="4" w:space="0" w:color="000000"/>
+              <w:bottom w:val="single" w:sz="4" w:space="0" w:color="000000"/>
+              <w:right w:val="single" w:sz="4" w:space="0" w:color="000000"/>
+            </w:tcBorders>
+          </w:tcPr>
+          <w:p>
+            <w:pPr>
+              <w:pStyle w:val="TableContents"/>
+            </w:pPr>
+          </w:p>
+        </w:tc>
+        <w:tc>
+          <w:tcPr>
+            <w:tcW w:w="998" w:type="dxa"/>
+            <w:tcBorders>
+              <w:top w:val="single" w:sz="4" w:space="0" w:color="000000"/>
+              <w:left w:val="single" w:sz="4" w:space="0" w:color="000000"/>
+              <w:bottom w:val="single" w:sz="4" w:space="0" w:color="000000"/>
+              <w:right w:val="single" w:sz="4" w:space="0" w:color="000000"/>
+            </w:tcBorders>
+          </w:tcPr>
+          <w:p>
+            <w:pPr>
+              <w:pStyle w:val="TableContents"/>
+            </w:pPr>
+          </w:p>
+        </w:tc>
+        <w:tc>
+          <w:tcPr>
+            <w:tcW w:w="998" w:type="dxa"/>
+            <w:tcBorders>
+              <w:top w:val="single" w:sz="4" w:space="0" w:color="000000"/>
+              <w:left w:val="single" w:sz="4" w:space="0" w:color="000000"/>
+              <w:bottom w:val="single" w:sz="4" w:space="0" w:color="000000"/>
+              <w:right w:val="single" w:sz="4" w:space="0" w:color="000000"/>
+            </w:tcBorders>
+          </w:tcPr>
+          <w:p>
+            <w:pPr>
+              <w:pStyle w:val="TableContents"/>
+            </w:pPr>
+          </w:p>
+        </w:tc>
+        <w:tc>
+          <w:tcPr>
+            <w:tcW w:w="998" w:type="dxa"/>
+            <w:tcBorders>
+              <w:top w:val="single" w:sz="4" w:space="0" w:color="000000"/>
+              <w:left w:val="single" w:sz="4" w:space="0" w:color="000000"/>
+              <w:bottom w:val="single" w:sz="4" w:space="0" w:color="000000"/>
+              <w:right w:val="single" w:sz="4" w:space="0" w:color="000000"/>
+            </w:tcBorders>
+          </w:tcPr>
+          <w:p>
+            <w:pPr>
+              <w:pStyle w:val="TableContents"/>
+            </w:pPr>
+          </w:p>
+        </w:tc>
+        <w:tc>
+          <w:tcPr>
+            <w:tcW w:w="998" w:type="dxa"/>
+            <w:tcBorders>
+              <w:top w:val="single" w:sz="4" w:space="0" w:color="000000"/>
+              <w:left w:val="single" w:sz="4" w:space="0" w:color="000000"/>
+              <w:bottom w:val="single" w:sz="4" w:space="0" w:color="000000"/>
+              <w:right w:val="single" w:sz="4" w:space="0" w:color="000000"/>
+            </w:tcBorders>
+          </w:tcPr>
+          <w:p>
+            <w:pPr>
+              <w:pStyle w:val="TableContents"/>
+            </w:pPr>
           </w:p>
         </w:tc>
       </w:tr>
@@ -5241,7 +5351,140 @@
               <w:pStyle w:val="TableContents"/>
             </w:pPr>
             <w:r>
-              <w:t>-</w:t>
+              <w:t>0</w:t>
+            </w:r>
+          </w:p>
+        </w:tc>
+        <w:tc>
+          <w:tcPr>
+            <w:tcW w:w="998" w:type="dxa"/>
+            <w:tcBorders>
+              <w:top w:val="single" w:sz="4" w:space="0" w:color="000000"/>
+              <w:left w:val="single" w:sz="4" w:space="0" w:color="000000"/>
+              <w:bottom w:val="single" w:sz="4" w:space="0" w:color="000000"/>
+              <w:right w:val="single" w:sz="4" w:space="0" w:color="000000"/>
+            </w:tcBorders>
+          </w:tcPr>
+          <w:p>
+            <w:pPr>
+              <w:pStyle w:val="TableContents"/>
+            </w:pPr>
+            <w:r>
+              <w:t>1</w:t>
+            </w:r>
+          </w:p>
+        </w:tc>
+        <w:tc>
+          <w:tcPr>
+            <w:tcW w:w="998" w:type="dxa"/>
+            <w:tcBorders>
+              <w:top w:val="single" w:sz="4" w:space="0" w:color="000000"/>
+              <w:left w:val="single" w:sz="4" w:space="0" w:color="000000"/>
+              <w:bottom w:val="single" w:sz="4" w:space="0" w:color="000000"/>
+              <w:right w:val="single" w:sz="4" w:space="0" w:color="000000"/>
+            </w:tcBorders>
+          </w:tcPr>
+          <w:p>
+            <w:pPr>
+              <w:pStyle w:val="TableContents"/>
+            </w:pPr>
+            <w:r>
+              <w:t>2</w:t>
+            </w:r>
+          </w:p>
+        </w:tc>
+        <w:tc>
+          <w:tcPr>
+            <w:tcW w:w="998" w:type="dxa"/>
+            <w:tcBorders>
+              <w:top w:val="single" w:sz="4" w:space="0" w:color="000000"/>
+              <w:left w:val="single" w:sz="4" w:space="0" w:color="000000"/>
+              <w:bottom w:val="single" w:sz="4" w:space="0" w:color="000000"/>
+              <w:right w:val="single" w:sz="4" w:space="0" w:color="000000"/>
+            </w:tcBorders>
+          </w:tcPr>
+          <w:p>
+            <w:pPr>
+              <w:pStyle w:val="TableContents"/>
+            </w:pPr>
+            <w:r>
+              <w:t>3</w:t>
+            </w:r>
+          </w:p>
+        </w:tc>
+        <w:tc>
+          <w:tcPr>
+            <w:tcW w:w="998" w:type="dxa"/>
+            <w:tcBorders>
+              <w:top w:val="single" w:sz="4" w:space="0" w:color="000000"/>
+              <w:left w:val="single" w:sz="4" w:space="0" w:color="000000"/>
+              <w:bottom w:val="single" w:sz="4" w:space="0" w:color="000000"/>
+              <w:right w:val="single" w:sz="4" w:space="0" w:color="000000"/>
+            </w:tcBorders>
+          </w:tcPr>
+          <w:p>
+            <w:pPr>
+              <w:pStyle w:val="TableContents"/>
+            </w:pPr>
+            <w:r>
+              <w:t>4</w:t>
+            </w:r>
+          </w:p>
+        </w:tc>
+        <w:tc>
+          <w:tcPr>
+            <w:tcW w:w="998" w:type="dxa"/>
+            <w:tcBorders>
+              <w:top w:val="single" w:sz="4" w:space="0" w:color="000000"/>
+              <w:left w:val="single" w:sz="4" w:space="0" w:color="000000"/>
+              <w:bottom w:val="single" w:sz="4" w:space="0" w:color="000000"/>
+              <w:right w:val="single" w:sz="4" w:space="0" w:color="000000"/>
+            </w:tcBorders>
+          </w:tcPr>
+          <w:p>
+            <w:pPr>
+              <w:pStyle w:val="TableContents"/>
+            </w:pPr>
+            <w:r>
+              <w:t>5</w:t>
+            </w:r>
+          </w:p>
+        </w:tc>
+        <w:tc>
+          <w:tcPr>
+            <w:tcW w:w="998" w:type="dxa"/>
+            <w:tcBorders>
+              <w:top w:val="single" w:sz="4" w:space="0" w:color="000000"/>
+              <w:left w:val="single" w:sz="4" w:space="0" w:color="000000"/>
+              <w:bottom w:val="single" w:sz="4" w:space="0" w:color="000000"/>
+              <w:right w:val="single" w:sz="4" w:space="0" w:color="000000"/>
+            </w:tcBorders>
+          </w:tcPr>
+          <w:p>
+            <w:pPr>
+              <w:pStyle w:val="TableContents"/>
+            </w:pPr>
+            <w:r>
+              <w:t>6</w:t>
+            </w:r>
+          </w:p>
+        </w:tc>
+        <w:tc>
+          <w:tcPr>
+            <w:tcW w:w="998" w:type="dxa"/>
+            <w:tcBorders>
+              <w:top w:val="single" w:sz="4" w:space="0" w:color="000000"/>
+              <w:left w:val="single" w:sz="4" w:space="0" w:color="000000"/>
+              <w:bottom w:val="single" w:sz="4" w:space="0" w:color="000000"/>
+              <w:right w:val="single" w:sz="4" w:space="0" w:color="000000"/>
+            </w:tcBorders>
+          </w:tcPr>
+          <w:p>
+            <w:pPr>
+              <w:pStyle w:val="TableContents"/>
+            </w:pPr>
+            <w:r>
+              <w:t>7</w:t>
             </w:r>
           </w:p>
         </w:tc>
@@ -5282,9 +5525,118 @@
             <w:pPr>
               <w:pStyle w:val="TableContents"/>
             </w:pPr>
-            <w:r>
-              <w:t>FRESULT enum value defined in ff.h</w:t>
-            </w:r>
+          </w:p>
+        </w:tc>
+        <w:tc>
+          <w:tcPr>
+            <w:tcW w:w="998" w:type="dxa"/>
+            <w:tcBorders>
+              <w:top w:val="single" w:sz="4" w:space="0" w:color="000000"/>
+              <w:left w:val="single" w:sz="4" w:space="0" w:color="000000"/>
+              <w:bottom w:val="single" w:sz="4" w:space="0" w:color="000000"/>
+              <w:right w:val="single" w:sz="4" w:space="0" w:color="000000"/>
+            </w:tcBorders>
+          </w:tcPr>
+          <w:p>
+            <w:pPr>
+              <w:pStyle w:val="TableContents"/>
+            </w:pPr>
+          </w:p>
+        </w:tc>
+        <w:tc>
+          <w:tcPr>
+            <w:tcW w:w="998" w:type="dxa"/>
+            <w:tcBorders>
+              <w:top w:val="single" w:sz="4" w:space="0" w:color="000000"/>
+              <w:left w:val="single" w:sz="4" w:space="0" w:color="000000"/>
+              <w:bottom w:val="single" w:sz="4" w:space="0" w:color="000000"/>
+              <w:right w:val="single" w:sz="4" w:space="0" w:color="000000"/>
+            </w:tcBorders>
+          </w:tcPr>
+          <w:p>
+            <w:pPr>
+              <w:pStyle w:val="TableContents"/>
+            </w:pPr>
+          </w:p>
+        </w:tc>
+        <w:tc>
+          <w:tcPr>
+            <w:tcW w:w="998" w:type="dxa"/>
+            <w:tcBorders>
+              <w:top w:val="single" w:sz="4" w:space="0" w:color="000000"/>
+              <w:left w:val="single" w:sz="4" w:space="0" w:color="000000"/>
+              <w:bottom w:val="single" w:sz="4" w:space="0" w:color="000000"/>
+              <w:right w:val="single" w:sz="4" w:space="0" w:color="000000"/>
+            </w:tcBorders>
+          </w:tcPr>
+          <w:p>
+            <w:pPr>
+              <w:pStyle w:val="TableContents"/>
+            </w:pPr>
+          </w:p>
+        </w:tc>
+        <w:tc>
+          <w:tcPr>
+            <w:tcW w:w="998" w:type="dxa"/>
+            <w:tcBorders>
+              <w:top w:val="single" w:sz="4" w:space="0" w:color="000000"/>
+              <w:left w:val="single" w:sz="4" w:space="0" w:color="000000"/>
+              <w:bottom w:val="single" w:sz="4" w:space="0" w:color="000000"/>
+              <w:right w:val="single" w:sz="4" w:space="0" w:color="000000"/>
+            </w:tcBorders>
+          </w:tcPr>
+          <w:p>
+            <w:pPr>
+              <w:pStyle w:val="TableContents"/>
+            </w:pPr>
+          </w:p>
+        </w:tc>
+        <w:tc>
+          <w:tcPr>
+            <w:tcW w:w="998" w:type="dxa"/>
+            <w:tcBorders>
+              <w:top w:val="single" w:sz="4" w:space="0" w:color="000000"/>
+              <w:left w:val="single" w:sz="4" w:space="0" w:color="000000"/>
+              <w:bottom w:val="single" w:sz="4" w:space="0" w:color="000000"/>
+              <w:right w:val="single" w:sz="4" w:space="0" w:color="000000"/>
+            </w:tcBorders>
+          </w:tcPr>
+          <w:p>
+            <w:pPr>
+              <w:pStyle w:val="TableContents"/>
+            </w:pPr>
+          </w:p>
+        </w:tc>
+        <w:tc>
+          <w:tcPr>
+            <w:tcW w:w="998" w:type="dxa"/>
+            <w:tcBorders>
+              <w:top w:val="single" w:sz="4" w:space="0" w:color="000000"/>
+              <w:left w:val="single" w:sz="4" w:space="0" w:color="000000"/>
+              <w:bottom w:val="single" w:sz="4" w:space="0" w:color="000000"/>
+              <w:right w:val="single" w:sz="4" w:space="0" w:color="000000"/>
+            </w:tcBorders>
+          </w:tcPr>
+          <w:p>
+            <w:pPr>
+              <w:pStyle w:val="TableContents"/>
+            </w:pPr>
+          </w:p>
+        </w:tc>
+        <w:tc>
+          <w:tcPr>
+            <w:tcW w:w="998" w:type="dxa"/>
+            <w:tcBorders>
+              <w:top w:val="single" w:sz="4" w:space="0" w:color="000000"/>
+              <w:left w:val="single" w:sz="4" w:space="0" w:color="000000"/>
+              <w:bottom w:val="single" w:sz="4" w:space="0" w:color="000000"/>
+              <w:right w:val="single" w:sz="4" w:space="0" w:color="000000"/>
+            </w:tcBorders>
+          </w:tcPr>
+          <w:p>
+            <w:pPr>
+              <w:pStyle w:val="TableContents"/>
+            </w:pPr>
           </w:p>
         </w:tc>
       </w:tr>
@@ -5302,7 +5654,6 @@
           <w:b/>
           <w:bCs/>
         </w:rPr>
-        <w:lastRenderedPageBreak/>
         <w:t>Sample Baro Task:</w:t>
       </w:r>
     </w:p>
@@ -5348,6 +5699,7 @@
               <w:pStyle w:val="TableContents"/>
             </w:pPr>
             <w:r>
+              <w:lastRenderedPageBreak/>
               <w:t>Error code</w:t>
             </w:r>
           </w:p>
@@ -6728,47 +7080,38 @@
             <w:pPr>
               <w:pStyle w:val="TableContents"/>
             </w:pPr>
-            <w:r>
-              <w:t>MS5611 failure</w:t>
-            </w:r>
-          </w:p>
-        </w:tc>
-        <w:tc>
-          <w:tcPr>
-            <w:tcW w:w="998" w:type="dxa"/>
-            <w:tcBorders>
-              <w:top w:val="single" w:sz="4" w:space="0" w:color="000000"/>
-              <w:left w:val="single" w:sz="4" w:space="0" w:color="000000"/>
-              <w:bottom w:val="single" w:sz="4" w:space="0" w:color="000000"/>
-              <w:right w:val="single" w:sz="4" w:space="0" w:color="000000"/>
-            </w:tcBorders>
-          </w:tcPr>
-          <w:p>
-            <w:pPr>
-              <w:pStyle w:val="TableContents"/>
-            </w:pPr>
-            <w:r>
-              <w:t>BMX055 failure</w:t>
-            </w:r>
-          </w:p>
-        </w:tc>
-        <w:tc>
-          <w:tcPr>
-            <w:tcW w:w="998" w:type="dxa"/>
-            <w:tcBorders>
-              <w:top w:val="single" w:sz="4" w:space="0" w:color="000000"/>
-              <w:left w:val="single" w:sz="4" w:space="0" w:color="000000"/>
-              <w:bottom w:val="single" w:sz="4" w:space="0" w:color="000000"/>
-              <w:right w:val="single" w:sz="4" w:space="0" w:color="000000"/>
-            </w:tcBorders>
-          </w:tcPr>
-          <w:p>
-            <w:pPr>
-              <w:pStyle w:val="TableContents"/>
-            </w:pPr>
-            <w:r>
-              <w:t>ASM300 failure</w:t>
-            </w:r>
+          </w:p>
+        </w:tc>
+        <w:tc>
+          <w:tcPr>
+            <w:tcW w:w="998" w:type="dxa"/>
+            <w:tcBorders>
+              <w:top w:val="single" w:sz="4" w:space="0" w:color="000000"/>
+              <w:left w:val="single" w:sz="4" w:space="0" w:color="000000"/>
+              <w:bottom w:val="single" w:sz="4" w:space="0" w:color="000000"/>
+              <w:right w:val="single" w:sz="4" w:space="0" w:color="000000"/>
+            </w:tcBorders>
+          </w:tcPr>
+          <w:p>
+            <w:pPr>
+              <w:pStyle w:val="TableContents"/>
+            </w:pPr>
+          </w:p>
+        </w:tc>
+        <w:tc>
+          <w:tcPr>
+            <w:tcW w:w="998" w:type="dxa"/>
+            <w:tcBorders>
+              <w:top w:val="single" w:sz="4" w:space="0" w:color="000000"/>
+              <w:left w:val="single" w:sz="4" w:space="0" w:color="000000"/>
+              <w:bottom w:val="single" w:sz="4" w:space="0" w:color="000000"/>
+              <w:right w:val="single" w:sz="4" w:space="0" w:color="000000"/>
+            </w:tcBorders>
+          </w:tcPr>
+          <w:p>
+            <w:pPr>
+              <w:pStyle w:val="TableContents"/>
+            </w:pPr>
           </w:p>
         </w:tc>
         <w:tc>
@@ -7403,12 +7746,12 @@
     </w:p>
     <w:p>
       <w:r>
-        <w:lastRenderedPageBreak/>
         <w:t>Requests system state packet.</w:t>
       </w:r>
     </w:p>
     <w:p>
       <w:r>
+        <w:lastRenderedPageBreak/>
         <w:t>Identifier: 0x0035</w:t>
       </w:r>
     </w:p>
@@ -8961,7 +9304,6 @@
               <w:rPr>
                 <w:rFonts w:eastAsia="Calibri"/>
               </w:rPr>
-              <w:lastRenderedPageBreak/>
               <w:t>acc2 good</w:t>
             </w:r>
           </w:p>
@@ -9043,6 +9385,7 @@
               <w:rPr>
                 <w:rFonts w:eastAsia="Calibri"/>
               </w:rPr>
+              <w:lastRenderedPageBreak/>
               <w:t>0 – error, 1 - good</w:t>
             </w:r>
           </w:p>
@@ -10678,7 +11021,6 @@
               <w:rPr>
                 <w:rFonts w:eastAsia="Calibri"/>
               </w:rPr>
-              <w:lastRenderedPageBreak/>
               <w:t>1</w:t>
             </w:r>
           </w:p>
@@ -11554,7 +11896,7 @@
     <w:tbl>
       <w:tblPr>
         <w:tblStyle w:val="TableGrid"/>
-        <w:tblW w:w="6015" w:type="dxa"/>
+        <w:tblW w:w="9075" w:type="dxa"/>
         <w:tblLayout w:type="fixed"/>
         <w:tblLook w:val="04A0" w:firstRow="1" w:lastRow="0" w:firstColumn="1" w:lastColumn="0" w:noHBand="0" w:noVBand="1"/>
       </w:tblPr>
@@ -11563,6 +11905,8 @@
         <w:gridCol w:w="1530"/>
         <w:gridCol w:w="1484"/>
         <w:gridCol w:w="1530"/>
+        <w:gridCol w:w="1530"/>
+        <w:gridCol w:w="1530"/>
       </w:tblGrid>
       <w:tr>
         <w:trPr>
@@ -11570,7 +11914,7 @@
         </w:trPr>
         <w:tc>
           <w:tcPr>
-            <w:tcW w:w="1470" w:type="dxa"/>
+            <w:tcW w:w="1471" w:type="dxa"/>
           </w:tcPr>
           <w:p>
             <w:pPr>
@@ -11627,6 +11971,20 @@
                 <w:rFonts w:ascii="Calibri" w:eastAsia="Calibri" w:hAnsi="Calibri"/>
               </w:rPr>
             </w:pPr>
+            <w:r>
+              <w:rPr>
+                <w:rFonts w:eastAsia="Calibri"/>
+                <w:kern w:val="0"/>
+              </w:rPr>
+              <w:t xml:space="preserve">Quaternion </w:t>
+            </w:r>
+            <w:r>
+              <w:rPr>
+                <w:rFonts w:eastAsia="Calibri"/>
+                <w:kern w:val="0"/>
+              </w:rPr>
+              <w:t>1</w:t>
+            </w:r>
           </w:p>
         </w:tc>
         <w:tc>
@@ -11640,6 +11998,60 @@
                 <w:rFonts w:ascii="Calibri" w:eastAsia="Calibri" w:hAnsi="Calibri"/>
               </w:rPr>
             </w:pPr>
+            <w:r>
+              <w:rPr>
+                <w:rFonts w:eastAsia="Calibri"/>
+                <w:kern w:val="0"/>
+              </w:rPr>
+              <w:t xml:space="preserve">Quaternion </w:t>
+            </w:r>
+            <w:r>
+              <w:rPr>
+                <w:rFonts w:eastAsia="Calibri"/>
+                <w:kern w:val="0"/>
+              </w:rPr>
+              <w:t>2</w:t>
+            </w:r>
+          </w:p>
+        </w:tc>
+        <w:tc>
+          <w:tcPr>
+            <w:tcW w:w="1530" w:type="dxa"/>
+          </w:tcPr>
+          <w:p>
+            <w:pPr>
+              <w:widowControl w:val="0"/>
+              <w:rPr>
+                <w:rFonts w:ascii="Calibri" w:eastAsia="Calibri" w:hAnsi="Calibri"/>
+              </w:rPr>
+            </w:pPr>
+            <w:r>
+              <w:rPr>
+                <w:rFonts w:eastAsia="Calibri"/>
+                <w:kern w:val="0"/>
+              </w:rPr>
+              <w:t>Quaternion 3</w:t>
+            </w:r>
+          </w:p>
+        </w:tc>
+        <w:tc>
+          <w:tcPr>
+            <w:tcW w:w="1530" w:type="dxa"/>
+          </w:tcPr>
+          <w:p>
+            <w:pPr>
+              <w:widowControl w:val="0"/>
+              <w:rPr>
+                <w:rFonts w:ascii="Calibri" w:eastAsia="Calibri" w:hAnsi="Calibri"/>
+              </w:rPr>
+            </w:pPr>
+            <w:r>
+              <w:rPr>
+                <w:rFonts w:eastAsia="Calibri"/>
+                <w:kern w:val="0"/>
+              </w:rPr>
+              <w:t>Quaternion 4</w:t>
+            </w:r>
           </w:p>
         </w:tc>
       </w:tr>
@@ -11649,7 +12061,7 @@
         </w:trPr>
         <w:tc>
           <w:tcPr>
-            <w:tcW w:w="1470" w:type="dxa"/>
+            <w:tcW w:w="1471" w:type="dxa"/>
           </w:tcPr>
           <w:p>
             <w:pPr>
@@ -11729,20 +12141,84 @@
                 <w:iCs/>
               </w:rPr>
             </w:pPr>
-          </w:p>
-        </w:tc>
-        <w:tc>
-          <w:tcPr>
-            <w:tcW w:w="1530" w:type="dxa"/>
-          </w:tcPr>
-          <w:p>
-            <w:pPr>
-              <w:widowControl w:val="0"/>
-              <w:rPr>
+            <w:r>
+              <w:rPr>
+                <w:rFonts w:eastAsia="Calibri"/>
                 <w:i/>
                 <w:iCs/>
-              </w:rPr>
-            </w:pPr>
+                <w:kern w:val="0"/>
+              </w:rPr>
+              <w:t>q1</w:t>
+            </w:r>
+          </w:p>
+        </w:tc>
+        <w:tc>
+          <w:tcPr>
+            <w:tcW w:w="1530" w:type="dxa"/>
+          </w:tcPr>
+          <w:p>
+            <w:pPr>
+              <w:widowControl w:val="0"/>
+              <w:rPr>
+                <w:i/>
+                <w:iCs/>
+              </w:rPr>
+            </w:pPr>
+            <w:r>
+              <w:rPr>
+                <w:rFonts w:eastAsia="Calibri"/>
+                <w:i/>
+                <w:iCs/>
+                <w:kern w:val="0"/>
+              </w:rPr>
+              <w:t>q2</w:t>
+            </w:r>
+          </w:p>
+        </w:tc>
+        <w:tc>
+          <w:tcPr>
+            <w:tcW w:w="1530" w:type="dxa"/>
+          </w:tcPr>
+          <w:p>
+            <w:pPr>
+              <w:widowControl w:val="0"/>
+              <w:rPr>
+                <w:i/>
+                <w:iCs/>
+              </w:rPr>
+            </w:pPr>
+            <w:r>
+              <w:rPr>
+                <w:rFonts w:eastAsia="Calibri"/>
+                <w:i/>
+                <w:iCs/>
+                <w:kern w:val="0"/>
+              </w:rPr>
+              <w:t>q3</w:t>
+            </w:r>
+          </w:p>
+        </w:tc>
+        <w:tc>
+          <w:tcPr>
+            <w:tcW w:w="1530" w:type="dxa"/>
+          </w:tcPr>
+          <w:p>
+            <w:pPr>
+              <w:widowControl w:val="0"/>
+              <w:rPr>
+                <w:i/>
+                <w:iCs/>
+              </w:rPr>
+            </w:pPr>
+            <w:r>
+              <w:rPr>
+                <w:rFonts w:eastAsia="Calibri"/>
+                <w:i/>
+                <w:iCs/>
+                <w:kern w:val="0"/>
+              </w:rPr>
+              <w:t>q4</w:t>
+            </w:r>
           </w:p>
         </w:tc>
       </w:tr>
@@ -11752,7 +12228,7 @@
         </w:trPr>
         <w:tc>
           <w:tcPr>
-            <w:tcW w:w="1470" w:type="dxa"/>
+            <w:tcW w:w="1471" w:type="dxa"/>
           </w:tcPr>
           <w:p>
             <w:pPr>
@@ -11809,6 +12285,13 @@
                 <w:rFonts w:ascii="Calibri" w:eastAsia="Calibri" w:hAnsi="Calibri"/>
               </w:rPr>
             </w:pPr>
+            <w:r>
+              <w:rPr>
+                <w:rFonts w:eastAsia="Calibri"/>
+                <w:kern w:val="0"/>
+              </w:rPr>
+              <w:t>float32_t</w:t>
+            </w:r>
           </w:p>
         </w:tc>
         <w:tc>
@@ -11822,6 +12305,53 @@
                 <w:rFonts w:ascii="Calibri" w:eastAsia="Calibri" w:hAnsi="Calibri"/>
               </w:rPr>
             </w:pPr>
+            <w:r>
+              <w:rPr>
+                <w:rFonts w:eastAsia="Calibri"/>
+                <w:kern w:val="0"/>
+              </w:rPr>
+              <w:t>float32_t</w:t>
+            </w:r>
+          </w:p>
+        </w:tc>
+        <w:tc>
+          <w:tcPr>
+            <w:tcW w:w="1530" w:type="dxa"/>
+          </w:tcPr>
+          <w:p>
+            <w:pPr>
+              <w:widowControl w:val="0"/>
+              <w:rPr>
+                <w:rFonts w:ascii="Calibri" w:eastAsia="Calibri" w:hAnsi="Calibri"/>
+              </w:rPr>
+            </w:pPr>
+            <w:r>
+              <w:rPr>
+                <w:rFonts w:eastAsia="Calibri"/>
+                <w:kern w:val="0"/>
+              </w:rPr>
+              <w:t>float32_t</w:t>
+            </w:r>
+          </w:p>
+        </w:tc>
+        <w:tc>
+          <w:tcPr>
+            <w:tcW w:w="1530" w:type="dxa"/>
+          </w:tcPr>
+          <w:p>
+            <w:pPr>
+              <w:widowControl w:val="0"/>
+              <w:rPr>
+                <w:rFonts w:ascii="Calibri" w:eastAsia="Calibri" w:hAnsi="Calibri"/>
+              </w:rPr>
+            </w:pPr>
+            <w:r>
+              <w:rPr>
+                <w:rFonts w:eastAsia="Calibri"/>
+                <w:kern w:val="0"/>
+              </w:rPr>
+              <w:t>float32_t</w:t>
+            </w:r>
           </w:p>
         </w:tc>
       </w:tr>

</xml_diff>